<commit_message>
Revising template Final_Revised_Template_v2.docx revising doc_from_template.py
</commit_message>
<xml_diff>
--- a/Templates/Final_Revised_Template_v2.docx
+++ b/Templates/Final_Revised_Template_v2.docx
@@ -908,13 +908,18 @@
           <w:sz w:val="24"/>
           <w:szCs w:val="24"/>
         </w:rPr>
-        <w:t xml:space="preserve"> : {{</w:t>
+        <w:t xml:space="preserve"> : </w:t>
+      </w:r>
+      <w:r>
+        <w:rPr>
+          <w:sz w:val="24"/>
+          <w:szCs w:val="24"/>
+        </w:rPr>
+        <w:t>{{</w:t>
       </w:r>
       <w:proofErr w:type="spellStart"/>
       <w:r>
         <w:rPr>
-          <w:b/>
-          <w:bCs/>
           <w:sz w:val="24"/>
           <w:szCs w:val="24"/>
         </w:rPr>
@@ -923,8 +928,6 @@
       <w:proofErr w:type="spellEnd"/>
       <w:r>
         <w:rPr>
-          <w:b/>
-          <w:bCs/>
           <w:sz w:val="24"/>
           <w:szCs w:val="24"/>
         </w:rPr>
@@ -932,8 +935,6 @@
       </w:r>
       <w:r>
         <w:rPr>
-          <w:b/>
-          <w:bCs/>
           <w:sz w:val="24"/>
           <w:szCs w:val="24"/>
         </w:rPr>
@@ -942,8 +943,6 @@
       <w:proofErr w:type="spellStart"/>
       <w:r>
         <w:rPr>
-          <w:b/>
-          <w:bCs/>
           <w:sz w:val="24"/>
           <w:szCs w:val="24"/>
         </w:rPr>
@@ -952,8 +951,6 @@
       <w:proofErr w:type="spellEnd"/>
       <w:r>
         <w:rPr>
-          <w:b/>
-          <w:bCs/>
           <w:sz w:val="24"/>
           <w:szCs w:val="24"/>
         </w:rPr>
@@ -980,10 +977,21 @@
         <w:rPr>
           <w:b/>
           <w:bCs/>
+          <w:i/>
+          <w:iCs/>
           <w:sz w:val="24"/>
           <w:szCs w:val="24"/>
         </w:rPr>
-        <w:t>Link :</w:t>
+        <w:t>Link</w:t>
+      </w:r>
+      <w:r>
+        <w:rPr>
+          <w:b/>
+          <w:bCs/>
+          <w:sz w:val="24"/>
+          <w:szCs w:val="24"/>
+        </w:rPr>
+        <w:t xml:space="preserve"> :</w:t>
       </w:r>
       <w:proofErr w:type="gramEnd"/>
       <w:r>
@@ -998,8 +1006,7 @@
       <w:proofErr w:type="spellStart"/>
       <w:r>
         <w:rPr>
-          <w:b/>
-          <w:bCs/>
+          <w:color w:val="365F91" w:themeColor="accent1" w:themeShade="BF"/>
           <w:sz w:val="24"/>
           <w:szCs w:val="24"/>
         </w:rPr>

</xml_diff>